<commit_message>
Edit to include link
</commit_message>
<xml_diff>
--- a/reports/HCI_Team6_Report.docx
+++ b/reports/HCI_Team6_Report.docx
@@ -4750,6 +4750,20 @@
       <w:pPr>
         <w:pStyle w:val="BodyText"/>
         <w:rPr>
+          <w:lang w:val="en-US"/>
+        </w:rPr>
+      </w:pPr>
+      <w:r>
+        <w:rPr>
+          <w:lang w:val="en-US"/>
+        </w:rPr>
+        <w:t xml:space="preserve">2. Including more kinds of data in the website as well as to explore with other methods of visualizing the data in the website. </w:t>
+      </w:r>
+    </w:p>
+    <w:p>
+      <w:pPr>
+        <w:pStyle w:val="BodyText"/>
+        <w:rPr>
           <w:color w:val="FF0000"/>
           <w:lang w:val="en-US"/>
         </w:rPr>
@@ -4758,7 +4772,37 @@
         <w:rPr>
           <w:lang w:val="en-US"/>
         </w:rPr>
-        <w:t xml:space="preserve">2. Including more kinds of data in the website as well as to explore with other methods of visualizing the data in the website. </w:t>
+        <w:t xml:space="preserve">A copy of the source code has been committed to GitHub. The link is </w:t>
+      </w:r>
+      <w:hyperlink r:id="rId32" w:history="1">
+        <w:r>
+          <w:rPr>
+            <w:rStyle w:val="Hyperlink"/>
+            <w:lang w:val="en-US"/>
+          </w:rPr>
+          <w:t>https://github.com/adriancjy/HCI</w:t>
+        </w:r>
+      </w:hyperlink>
+      <w:r>
+        <w:rPr>
+          <w:lang w:val="en-US"/>
+        </w:rPr>
+        <w:t xml:space="preserve"> and the link to the deployed GitHub Pages is </w:t>
+      </w:r>
+      <w:hyperlink r:id="rId33" w:history="1">
+        <w:r>
+          <w:rPr>
+            <w:rStyle w:val="Hyperlink"/>
+            <w:lang w:val="en-US"/>
+          </w:rPr>
+          <w:t>https://adriancjy.github.io/HCI/</w:t>
+        </w:r>
+      </w:hyperlink>
+      <w:r>
+        <w:rPr>
+          <w:lang w:val="en-US"/>
+        </w:rPr>
+        <w:t xml:space="preserve"> </w:t>
       </w:r>
     </w:p>
     <w:p>
@@ -5438,7 +5482,7 @@
                     <pic:cNvPicPr/>
                   </pic:nvPicPr>
                   <pic:blipFill>
-                    <a:blip r:embed="rId32"/>
+                    <a:blip r:embed="rId34"/>
                     <a:stretch>
                       <a:fillRect/>
                     </a:stretch>
@@ -5512,7 +5556,7 @@
                     <pic:cNvPicPr/>
                   </pic:nvPicPr>
                   <pic:blipFill>
-                    <a:blip r:embed="rId33"/>
+                    <a:blip r:embed="rId35"/>
                     <a:stretch>
                       <a:fillRect/>
                     </a:stretch>
@@ -5564,7 +5608,7 @@
                     <pic:cNvPicPr/>
                   </pic:nvPicPr>
                   <pic:blipFill>
-                    <a:blip r:embed="rId34"/>
+                    <a:blip r:embed="rId36"/>
                     <a:stretch>
                       <a:fillRect/>
                     </a:stretch>
@@ -7992,6 +8036,27 @@
     <w:unhideWhenUsed/>
     <w:rsid w:val="005762CF"/>
   </w:style>
+  <w:style w:type="character" w:styleId="Hyperlink">
+    <w:name w:val="Hyperlink"/>
+    <w:basedOn w:val="DefaultParagraphFont"/>
+    <w:rsid w:val="001B4114"/>
+    <w:rPr>
+      <w:color w:val="0563C1" w:themeColor="hyperlink"/>
+      <w:u w:val="single"/>
+    </w:rPr>
+  </w:style>
+  <w:style w:type="character" w:styleId="UnresolvedMention">
+    <w:name w:val="Unresolved Mention"/>
+    <w:basedOn w:val="DefaultParagraphFont"/>
+    <w:uiPriority w:val="99"/>
+    <w:semiHidden/>
+    <w:unhideWhenUsed/>
+    <w:rsid w:val="001B4114"/>
+    <w:rPr>
+      <w:color w:val="605E5C"/>
+      <w:shd w:val="clear" w:color="auto" w:fill="E1DFDD"/>
+    </w:rPr>
+  </w:style>
 </w:styles>
 </file>
 
@@ -8444,7 +8509,7 @@
 </file>
 
 <file path=customXml/itemProps1.xml><?xml version="1.0" encoding="utf-8"?>
-<ds:datastoreItem xmlns:ds="http://purl.oclc.org/ooxml/officeDocument/customXml" ds:itemID="{3D875BA2-A9DA-45DA-AF72-8DD8C94B6599}">
+<ds:datastoreItem xmlns:ds="http://purl.oclc.org/ooxml/officeDocument/customXml" ds:itemID="{FDAF4C97-B5A3-4D39-8BCA-F7E9762EB950}">
   <ds:schemaRefs>
     <ds:schemaRef ds:uri="http://schemas.openxmlformats.org/officeDocument/2006/bibliography"/>
   </ds:schemaRefs>

</xml_diff>